<commit_message>
docs: clarify planning logic (0-5 days) and make T2 conditional
</commit_message>
<xml_diff>
--- a/Teleprompter.docx
+++ b/Teleprompter.docx
@@ -45,17 +45,8 @@
           <w:bCs/>
         </w:rPr>
         <w:br/>
-        <w:t xml:space="preserve">“Hi, this is my HW2 agentic system. It helps me plan and run Olympic weightlifting sessions using three skills and two MCP </w:t>
-      </w:r>
-      <w:proofErr w:type="gramStart"/>
-      <w:r>
-        <w:rPr>
-          <w:b/>
-          <w:bCs/>
-        </w:rPr>
-        <w:t>tools.”</w:t>
-      </w:r>
-      <w:proofErr w:type="gramEnd"/>
+        <w:t>“Hi, this is my HW2 agentic system. It helps me plan and run Olympic weightlifting sessions using three skills and two MCP tools.”</w:t>
+      </w:r>
     </w:p>
     <w:p>
       <w:pPr>
@@ -95,7 +86,7 @@
         </w:rPr>
         <w:t>/skills/, the rules are in </w:t>
       </w:r>
-      <w:hyperlink r:id="rId4" w:tooltip="CLAUDE.md" w:history="1">
+      <w:hyperlink r:id="rId5" w:tooltip="CLAUDE.md" w:history="1">
         <w:r>
           <w:rPr>
             <w:rStyle w:val="Hyperlink"/>
@@ -549,285 +540,266 @@
       </w:r>
       <w:r>
         <w:br/>
-        <w:t>“This is my HW2 agentic system for Olympic weightlifting. It builds weekly plans, adjusts sessions daily, and logs workouts.”</w:t>
-      </w:r>
-    </w:p>
-    <w:p>
-      <w:r>
-        <w:t xml:space="preserve">My pain point was, I am not consistent on the number of training </w:t>
-      </w:r>
-      <w:proofErr w:type="gramStart"/>
-      <w:r>
-        <w:t>days</w:t>
-      </w:r>
-      <w:proofErr w:type="gramEnd"/>
-      <w:r>
-        <w:t xml:space="preserve"> especially right now with school. </w:t>
-      </w:r>
-      <w:proofErr w:type="gramStart"/>
-      <w:r>
-        <w:t>And also</w:t>
-      </w:r>
-      <w:proofErr w:type="gramEnd"/>
-      <w:r>
-        <w:t xml:space="preserve">, I usually </w:t>
-      </w:r>
-      <w:proofErr w:type="gramStart"/>
-      <w:r>
-        <w:t>go</w:t>
-      </w:r>
-      <w:proofErr w:type="gramEnd"/>
-      <w:r>
-        <w:t xml:space="preserve"> at least once a </w:t>
-      </w:r>
-      <w:proofErr w:type="gramStart"/>
-      <w:r>
-        <w:t>week biking</w:t>
-      </w:r>
-      <w:proofErr w:type="gramEnd"/>
-      <w:r>
-        <w:t xml:space="preserve"> (MTB or road bike, different load on the legs), </w:t>
-      </w:r>
-      <w:r>
-        <w:t xml:space="preserve">based on weather conditions (if </w:t>
-      </w:r>
-      <w:proofErr w:type="gramStart"/>
-      <w:r>
-        <w:t>rain</w:t>
-      </w:r>
-      <w:proofErr w:type="gramEnd"/>
-      <w:r>
-        <w:t xml:space="preserve">, usually I do not bike). </w:t>
-      </w:r>
-      <w:proofErr w:type="gramStart"/>
-      <w:r>
-        <w:t>So</w:t>
-      </w:r>
-      <w:proofErr w:type="gramEnd"/>
-      <w:r>
-        <w:t xml:space="preserve"> I needed a training assistant that </w:t>
-      </w:r>
-      <w:proofErr w:type="gramStart"/>
-      <w:r>
-        <w:t>help</w:t>
-      </w:r>
-      <w:proofErr w:type="gramEnd"/>
-      <w:r>
-        <w:t xml:space="preserve"> me define my week of training based on days I </w:t>
+      </w:r>
+      <w:r>
+        <w:t>This project is a training assistant that helps me plan my week around real life. I normally follow a 5-day program, but right now I usually train 3 to 4 days per week. The assistant takes my weekly availability</w:t>
+      </w:r>
+      <w:r>
+        <w:t xml:space="preserve"> </w:t>
+      </w:r>
+      <w:r>
+        <w:t>with a weekly set up (weekly-plan)</w:t>
+      </w:r>
+      <w:r>
+        <w:t xml:space="preserve">, planned outdoor activities (usually at least one), and weather conditions, then adjusts the training plan </w:t>
+      </w:r>
+      <w:r>
+        <w:t xml:space="preserve">based on the </w:t>
       </w:r>
       <w:proofErr w:type="spellStart"/>
       <w:r>
-        <w:t>I</w:t>
+        <w:t>checkin</w:t>
       </w:r>
       <w:proofErr w:type="spellEnd"/>
       <w:r>
-        <w:t xml:space="preserve"> am planning to train. </w:t>
-      </w:r>
-      <w:proofErr w:type="gramStart"/>
-      <w:r>
-        <w:t>I f</w:t>
-      </w:r>
-      <w:proofErr w:type="gramEnd"/>
-      <w:r>
-        <w:t xml:space="preserve"> I select 3 days the assistant </w:t>
+        <w:t xml:space="preserve"> and session logs. </w:t>
+      </w:r>
+      <w:r>
+        <w:t>My main challenge is staying consistent with training days, especially while balancing school.</w:t>
+      </w:r>
+    </w:p>
+    <w:p/>
+    <w:p>
+      <w:r>
+        <w:t>I needed a training assistant to help me plan my training week based on how many days I intend to train. For example, if I select 3 days, the assistant will analyze my 5-day program and suggest which 3 days to focus on. I usually go biking (mountain or road) at least once a week, depending on the weather—if it rains, I don’t bike. My main challenge is staying consistent with training days, especially while balancing school.</w:t>
+      </w:r>
+    </w:p>
+    <w:p>
+      <w:r>
+        <w:t>The assistant uses Claude LLM.</w:t>
+      </w:r>
+    </w:p>
+    <w:p>
+      <w:pPr>
+        <w:numPr>
+          <w:ilvl w:val="0"/>
+          <w:numId w:val="6"/>
+        </w:numPr>
+        <w:spacing w:line="276" w:lineRule="auto"/>
+        <w:rPr>
+          <w:rFonts w:eastAsia="Times New Roman"/>
+        </w:rPr>
+      </w:pPr>
+      <w:r>
+        <w:rPr>
+          <w:rFonts w:eastAsia="Times New Roman"/>
+        </w:rPr>
+        <w:t xml:space="preserve">Read once Full program (based on excel file, in this example 8 weeks </w:t>
       </w:r>
       <w:proofErr w:type="spellStart"/>
       <w:r>
-        <w:t>wil</w:t>
+        <w:rPr>
+          <w:rFonts w:eastAsia="Times New Roman"/>
+        </w:rPr>
+        <w:t>progams</w:t>
       </w:r>
       <w:proofErr w:type="spellEnd"/>
       <w:r>
-        <w:t xml:space="preserve"> look at the full 5 days and suggest the 3 days. Then </w:t>
+        <w:rPr>
+          <w:rFonts w:eastAsia="Times New Roman"/>
+        </w:rPr>
+        <w:t>)</w:t>
+      </w:r>
+      <w:r>
+        <w:rPr>
+          <w:rFonts w:eastAsia="Times New Roman"/>
+        </w:rPr>
+        <w:t xml:space="preserve"> and create the structures 8 programs as </w:t>
       </w:r>
       <w:proofErr w:type="spellStart"/>
       <w:r>
-        <w:t>eveytime</w:t>
+        <w:rPr>
+          <w:rFonts w:eastAsia="Times New Roman"/>
+        </w:rPr>
+        <w:t>prescribs</w:t>
       </w:r>
       <w:proofErr w:type="spellEnd"/>
       <w:r>
-        <w:t xml:space="preserve"> I </w:t>
-      </w:r>
-      <w:proofErr w:type="gramStart"/>
-      <w:r>
-        <w:t>checking</w:t>
-      </w:r>
-      <w:proofErr w:type="gramEnd"/>
-      <w:r>
-        <w:t xml:space="preserve"> it will give me the training of the day with additional </w:t>
+        <w:rPr>
+          <w:rFonts w:eastAsia="Times New Roman"/>
+        </w:rPr>
+        <w:t xml:space="preserve"> in </w:t>
       </w:r>
       <w:proofErr w:type="spellStart"/>
       <w:r>
-        <w:t>exercice</w:t>
+        <w:rPr>
+          <w:rFonts w:eastAsia="Times New Roman"/>
+        </w:rPr>
+        <w:t>json</w:t>
       </w:r>
       <w:proofErr w:type="spellEnd"/>
       <w:r>
-        <w:t xml:space="preserve"> that </w:t>
-      </w:r>
-      <w:proofErr w:type="gramStart"/>
-      <w:r>
-        <w:t>are</w:t>
-      </w:r>
-      <w:proofErr w:type="gramEnd"/>
-      <w:r>
-        <w:t xml:space="preserve"> on missing days if I have enough time, or what I can reduce/remove if not enough time. </w:t>
-      </w:r>
-    </w:p>
-    <w:p>
-      <w:r>
-        <w:t xml:space="preserve">The assistant uses Claude LLM. </w:t>
-      </w:r>
-    </w:p>
-    <w:p>
-      <w:r>
-        <w:t xml:space="preserve">The assistant takes also into consideration the last 2 days from </w:t>
+        <w:rPr>
+          <w:rFonts w:eastAsia="Times New Roman"/>
+        </w:rPr>
+        <w:t xml:space="preserve"> and </w:t>
       </w:r>
       <w:proofErr w:type="spellStart"/>
       <w:r>
-        <w:t>strava</w:t>
+        <w:rPr>
+          <w:rFonts w:eastAsia="Times New Roman"/>
+        </w:rPr>
+        <w:t>program_summary</w:t>
       </w:r>
       <w:proofErr w:type="spellEnd"/>
       <w:r>
-        <w:t xml:space="preserve">. If no </w:t>
-      </w:r>
-      <w:proofErr w:type="gramStart"/>
-      <w:r>
-        <w:t>log</w:t>
-      </w:r>
-      <w:proofErr w:type="gramEnd"/>
-      <w:r>
+        <w:rPr>
+          <w:rFonts w:eastAsia="Times New Roman"/>
+        </w:rPr>
+        <w:t xml:space="preserve"> (human readable overview </w:t>
+      </w:r>
+      <w:r>
+        <w:rPr>
+          <w:rFonts w:eastAsia="Times New Roman"/>
+        </w:rPr>
+        <w:t xml:space="preserve">+ pattern </w:t>
+      </w:r>
+      <w:proofErr w:type="spellStart"/>
+      <w:r>
+        <w:rPr>
+          <w:rFonts w:eastAsia="Times New Roman"/>
+        </w:rPr>
+        <w:t>tabke</w:t>
+      </w:r>
+      <w:proofErr w:type="spellEnd"/>
+      <w:r>
+        <w:rPr>
+          <w:rFonts w:eastAsia="Times New Roman"/>
+        </w:rPr>
+        <w:t>) (odd/</w:t>
+      </w:r>
+      <w:proofErr w:type="spellStart"/>
+      <w:r>
+        <w:rPr>
+          <w:rFonts w:eastAsia="Times New Roman"/>
+        </w:rPr>
+        <w:t>een</w:t>
+      </w:r>
+      <w:proofErr w:type="spellEnd"/>
+      <w:r>
+        <w:rPr>
+          <w:rFonts w:eastAsia="Times New Roman"/>
+        </w:rPr>
         <w:t xml:space="preserve"> </w:t>
       </w:r>
-      <w:proofErr w:type="gramStart"/>
-      <w:r>
-        <w:t>ask</w:t>
-      </w:r>
-      <w:proofErr w:type="gramEnd"/>
-      <w:r>
-        <w:t xml:space="preserve"> if I trained and want to log my trainings logs. </w:t>
-      </w:r>
-      <w:proofErr w:type="gramStart"/>
-      <w:r>
-        <w:t>Bases</w:t>
-      </w:r>
-      <w:proofErr w:type="gramEnd"/>
-      <w:r>
-        <w:t xml:space="preserve"> on this it will readjust the training. </w:t>
-      </w:r>
-    </w:p>
-    <w:p>
-      <w:r>
-        <w:t xml:space="preserve">Right </w:t>
-      </w:r>
-      <w:proofErr w:type="gramStart"/>
-      <w:r>
-        <w:t>now</w:t>
-      </w:r>
-      <w:proofErr w:type="gramEnd"/>
-      <w:r>
-        <w:t xml:space="preserve"> </w:t>
-      </w:r>
-      <w:r>
-        <w:t>I follow a 5</w:t>
-      </w:r>
-      <w:r>
-        <w:rPr>
-          <w:rFonts w:ascii="Cambria Math" w:hAnsi="Cambria Math" w:cs="Cambria Math"/>
-        </w:rPr>
-        <w:t>‑</w:t>
-      </w:r>
-      <w:r>
-        <w:t>day lifting program</w:t>
-      </w:r>
-      <w:r>
-        <w:t xml:space="preserve">, that I upload in this repo at the beginning of the cycle. And adjust based on days I am planning to train this week. Depending </w:t>
-      </w:r>
-      <w:proofErr w:type="gramStart"/>
-      <w:r>
-        <w:t>of</w:t>
-      </w:r>
-      <w:proofErr w:type="gramEnd"/>
-      <w:r>
-        <w:t xml:space="preserve"> how busy </w:t>
-      </w:r>
-      <w:proofErr w:type="gramStart"/>
-      <w:r>
-        <w:t>is the week schedule</w:t>
-      </w:r>
-      <w:proofErr w:type="gramEnd"/>
-      <w:r>
-        <w:t xml:space="preserve"> and other activities such as biking. </w:t>
-      </w:r>
-    </w:p>
-    <w:p>
-      <w:proofErr w:type="gramStart"/>
-      <w:r>
-        <w:t>So</w:t>
-      </w:r>
-      <w:proofErr w:type="gramEnd"/>
-      <w:r>
-        <w:t xml:space="preserve"> every session I </w:t>
-      </w:r>
-      <w:proofErr w:type="gramStart"/>
-      <w:r>
-        <w:t>have to</w:t>
-      </w:r>
-      <w:proofErr w:type="gramEnd"/>
-      <w:r>
-        <w:t xml:space="preserve"> decide what to lift, how heavy</w:t>
-      </w:r>
-      <w:proofErr w:type="gramStart"/>
-      <w:r>
-        <w:t>, and</w:t>
-      </w:r>
-      <w:proofErr w:type="gramEnd"/>
-      <w:r>
-        <w:t xml:space="preserve"> whether recent cardio should downgrade the plan.</w:t>
-      </w:r>
-    </w:p>
-    <w:p>
-      <w:r>
-        <w:t>This system combines my program, training log, and real</w:t>
-      </w:r>
-      <w:r>
-        <w:rPr>
-          <w:rFonts w:ascii="Cambria Math" w:hAnsi="Cambria Math" w:cs="Cambria Math"/>
-        </w:rPr>
-        <w:t>‑</w:t>
-      </w:r>
-      <w:r>
-        <w:t>time signals like weather and Strava to make those decisions consistently.</w:t>
-      </w:r>
-    </w:p>
-    <w:p>
-      <w:r>
-        <w:t>It gives me a weekly plan, a 10</w:t>
-      </w:r>
-      <w:r>
-        <w:rPr>
-          <w:rFonts w:ascii="Cambria Math" w:hAnsi="Cambria Math" w:cs="Cambria Math"/>
-        </w:rPr>
-        <w:t>‑</w:t>
-      </w:r>
-      <w:r>
-        <w:t>second daily check</w:t>
-      </w:r>
-      <w:r>
-        <w:rPr>
-          <w:rFonts w:ascii="Cambria Math" w:hAnsi="Cambria Math" w:cs="Cambria Math"/>
-        </w:rPr>
-        <w:t>‑</w:t>
-      </w:r>
-      <w:r>
-        <w:t xml:space="preserve">in, and a clean session log </w:t>
-      </w:r>
-      <w:r>
-        <w:rPr>
-          <w:rFonts w:ascii="Aptos" w:hAnsi="Aptos" w:cs="Aptos"/>
-        </w:rPr>
-        <w:t>—</w:t>
-      </w:r>
-      <w:r>
-        <w:t xml:space="preserve"> all driven by rules in CLAUDE.md.</w:t>
+    </w:p>
+    <w:p>
+      <w:pPr>
+        <w:numPr>
+          <w:ilvl w:val="0"/>
+          <w:numId w:val="6"/>
+        </w:numPr>
+        <w:spacing w:line="276" w:lineRule="auto"/>
+        <w:rPr>
+          <w:rFonts w:eastAsia="Times New Roman"/>
+        </w:rPr>
+      </w:pPr>
+      <w:r>
+        <w:rPr>
+          <w:rFonts w:eastAsia="Times New Roman"/>
+        </w:rPr>
+        <w:t>Weekly plan generation based on available training days</w:t>
+      </w:r>
+    </w:p>
+    <w:p>
+      <w:pPr>
+        <w:numPr>
+          <w:ilvl w:val="0"/>
+          <w:numId w:val="6"/>
+        </w:numPr>
+        <w:spacing w:line="276" w:lineRule="auto"/>
+        <w:rPr>
+          <w:rFonts w:eastAsia="Times New Roman"/>
+        </w:rPr>
+      </w:pPr>
+      <w:r>
+        <w:rPr>
+          <w:rFonts w:eastAsia="Times New Roman"/>
+        </w:rPr>
+        <w:t>Daily session adjustments considering recent activity and weather</w:t>
+      </w:r>
+    </w:p>
+    <w:p>
+      <w:pPr>
+        <w:numPr>
+          <w:ilvl w:val="0"/>
+          <w:numId w:val="6"/>
+        </w:numPr>
+        <w:spacing w:line="276" w:lineRule="auto"/>
+        <w:rPr>
+          <w:rFonts w:eastAsia="Times New Roman"/>
+        </w:rPr>
+      </w:pPr>
+      <w:r>
+        <w:rPr>
+          <w:rFonts w:eastAsia="Times New Roman"/>
+        </w:rPr>
+        <w:t>Integration with Strava for activity tracking—if there’s no log, it prompts me to record recent sessions and updates the plan accordingly</w:t>
+      </w:r>
+    </w:p>
+    <w:p>
+      <w:pPr>
+        <w:numPr>
+          <w:ilvl w:val="0"/>
+          <w:numId w:val="6"/>
+        </w:numPr>
+        <w:spacing w:line="276" w:lineRule="auto"/>
+        <w:rPr>
+          <w:rFonts w:eastAsia="Times New Roman"/>
+        </w:rPr>
+      </w:pPr>
+      <w:r>
+        <w:rPr>
+          <w:rFonts w:eastAsia="Times New Roman"/>
+        </w:rPr>
+        <w:t>Real-time adaptation based on cardio or biking sessions, helping me decide what to lift, how heavy, and whether recent cardio should modify the plan</w:t>
+      </w:r>
+    </w:p>
+    <w:p>
+      <w:pPr>
+        <w:rPr>
+          <w:rFonts w:eastAsiaTheme="minorEastAsia"/>
+        </w:rPr>
+      </w:pPr>
+      <w:r>
+        <w:t xml:space="preserve">Right now, I follow a 5-day lifting program, which I upload to this repo at the start of each cycle. I adjust </w:t>
+      </w:r>
+      <w:proofErr w:type="spellStart"/>
+      <w:r>
+        <w:t>it</w:t>
+      </w:r>
+      <w:proofErr w:type="spellEnd"/>
+      <w:r>
+        <w:t xml:space="preserve"> weekly based on my schedule and other activities like biking.</w:t>
+      </w:r>
+    </w:p>
+    <w:p>
+      <w:r>
+        <w:t>Each training session, the assistant helps me decide the workout, weights, and whether to adjust for recent cardio or biking.</w:t>
+      </w:r>
+    </w:p>
+    <w:p>
+      <w:r>
+        <w:t xml:space="preserve">Unlike standard training apps, this assistant dynamically adapts to my schedule, weather conditions, and recent activities, ensuring every session is personalized and efficient. The </w:t>
+      </w:r>
+      <w:r>
+        <w:lastRenderedPageBreak/>
+        <w:t>system combines my program, training logs, and real-time signals like weather and Strava to make consistent decisions.</w:t>
+      </w:r>
+    </w:p>
+    <w:p>
+      <w:r>
+        <w:t>It provides a weekly plan, a quick daily check-in, and a clean session log—all driven by rules in CLAUDE.md.</w:t>
       </w:r>
     </w:p>
     <w:p/>
@@ -841,22 +813,17 @@
       </w:r>
       <w:r>
         <w:br/>
-        <w:t xml:space="preserve">“Skills live </w:t>
-      </w:r>
-      <w:proofErr w:type="gramStart"/>
-      <w:r>
-        <w:t>in .</w:t>
+        <w:t>“Skills live in .</w:t>
       </w:r>
       <w:proofErr w:type="spellStart"/>
       <w:r>
         <w:t>claude</w:t>
       </w:r>
       <w:proofErr w:type="spellEnd"/>
-      <w:proofErr w:type="gramEnd"/>
       <w:r>
         <w:t>/skills/. Rules are in </w:t>
       </w:r>
-      <w:hyperlink r:id="rId5" w:tooltip="CLAUDE.md" w:history="1">
+      <w:hyperlink r:id="rId6" w:tooltip="CLAUDE.md" w:history="1">
         <w:r>
           <w:rPr>
             <w:rStyle w:val="Hyperlink"/>
@@ -924,7 +891,6 @@
           <w:b/>
           <w:bCs/>
         </w:rPr>
-        <w:lastRenderedPageBreak/>
         <w:t>Check-in (35s)</w:t>
       </w:r>
       <w:r>
@@ -1045,6 +1011,923 @@
     </w:sectPr>
   </w:body>
 </w:document>
+</file>
+
+<file path=word/numbering.xml><?xml version="1.0" encoding="utf-8"?>
+<w:numbering xmlns:wpc="http://schemas.microsoft.com/office/word/2010/wordprocessingCanvas" xmlns:cx="http://schemas.microsoft.com/office/drawing/2014/chartex" xmlns:cx1="http://schemas.microsoft.com/office/drawing/2015/9/8/chartex" xmlns:cx2="http://schemas.microsoft.com/office/drawing/2015/10/21/chartex" xmlns:cx3="http://schemas.microsoft.com/office/drawing/2016/5/9/chartex" xmlns:cx4="http://schemas.microsoft.com/office/drawing/2016/5/10/chartex" xmlns:cx5="http://schemas.microsoft.com/office/drawing/2016/5/11/chartex" xmlns:cx6="http://schemas.microsoft.com/office/drawing/2016/5/12/chartex" xmlns:cx7="http://schemas.microsoft.com/office/drawing/2016/5/13/chartex" xmlns:cx8="http://schemas.microsoft.com/office/drawing/2016/5/14/chartex" xmlns:mc="http://schemas.openxmlformats.org/markup-compatibility/2006" xmlns:aink="http://schemas.microsoft.com/office/drawing/2016/ink" xmlns:am3d="http://schemas.microsoft.com/office/drawing/2017/model3d" xmlns:o="urn:schemas-microsoft-com:office:office" xmlns:oel="http://schemas.microsoft.com/office/2019/extlst" xmlns:r="http://schemas.openxmlformats.org/officeDocument/2006/relationships" xmlns:m="http://schemas.openxmlformats.org/officeDocument/2006/math" xmlns:v="urn:schemas-microsoft-com:vml" xmlns:wp14="http://schemas.microsoft.com/office/word/2010/wordprocessingDrawing" xmlns:wp="http://schemas.openxmlformats.org/drawingml/2006/wordprocessingDrawing" xmlns:w10="urn:schemas-microsoft-com:office:word" xmlns:w="http://schemas.openxmlformats.org/wordprocessingml/2006/main" xmlns:w14="http://schemas.microsoft.com/office/word/2010/wordml" xmlns:w15="http://schemas.microsoft.com/office/word/2012/wordml" xmlns:w16cex="http://schemas.microsoft.com/office/word/2018/wordml/cex" xmlns:w16cid="http://schemas.microsoft.com/office/word/2016/wordml/cid" xmlns:w16="http://schemas.microsoft.com/office/word/2018/wordml" xmlns:w16du="http://schemas.microsoft.com/office/word/2023/wordml/word16du" xmlns:w16sdtdh="http://schemas.microsoft.com/office/word/2020/wordml/sdtdatahash" xmlns:w16sdtfl="http://schemas.microsoft.com/office/word/2024/wordml/sdtformatlock" xmlns:w16se="http://schemas.microsoft.com/office/word/2015/wordml/symex" xmlns:wpg="http://schemas.microsoft.com/office/word/2010/wordprocessingGroup" xmlns:wpi="http://schemas.microsoft.com/office/word/2010/wordprocessingInk" xmlns:wne="http://schemas.microsoft.com/office/word/2006/wordml" xmlns:wps="http://schemas.microsoft.com/office/word/2010/wordprocessingShape" mc:Ignorable="w14 w15 w16se w16cid w16 w16cex w16sdtdh w16sdtfl w16du wp14">
+  <w:abstractNum w:abstractNumId="0" w15:restartNumberingAfterBreak="0">
+    <w:nsid w:val="1A0F645F"/>
+    <w:multiLevelType w:val="multilevel"/>
+    <w:tmpl w:val="B2948A62"/>
+    <w:lvl w:ilvl="0">
+      <w:start w:val="1"/>
+      <w:numFmt w:val="bullet"/>
+      <w:lvlText w:val=""/>
+      <w:lvlJc w:val="left"/>
+      <w:pPr>
+        <w:tabs>
+          <w:tab w:val="num" w:pos="720"/>
+        </w:tabs>
+        <w:ind w:left="720" w:hanging="360"/>
+      </w:pPr>
+      <w:rPr>
+        <w:rFonts w:ascii="Symbol" w:hAnsi="Symbol" w:hint="default"/>
+        <w:sz w:val="20"/>
+      </w:rPr>
+    </w:lvl>
+    <w:lvl w:ilvl="1" w:tentative="1">
+      <w:start w:val="1"/>
+      <w:numFmt w:val="bullet"/>
+      <w:lvlText w:val="o"/>
+      <w:lvlJc w:val="left"/>
+      <w:pPr>
+        <w:tabs>
+          <w:tab w:val="num" w:pos="1440"/>
+        </w:tabs>
+        <w:ind w:left="1440" w:hanging="360"/>
+      </w:pPr>
+      <w:rPr>
+        <w:rFonts w:ascii="Courier New" w:hAnsi="Courier New" w:hint="default"/>
+        <w:sz w:val="20"/>
+      </w:rPr>
+    </w:lvl>
+    <w:lvl w:ilvl="2" w:tentative="1">
+      <w:start w:val="1"/>
+      <w:numFmt w:val="bullet"/>
+      <w:lvlText w:val=""/>
+      <w:lvlJc w:val="left"/>
+      <w:pPr>
+        <w:tabs>
+          <w:tab w:val="num" w:pos="2160"/>
+        </w:tabs>
+        <w:ind w:left="2160" w:hanging="360"/>
+      </w:pPr>
+      <w:rPr>
+        <w:rFonts w:ascii="Wingdings" w:hAnsi="Wingdings" w:hint="default"/>
+        <w:sz w:val="20"/>
+      </w:rPr>
+    </w:lvl>
+    <w:lvl w:ilvl="3" w:tentative="1">
+      <w:start w:val="1"/>
+      <w:numFmt w:val="bullet"/>
+      <w:lvlText w:val=""/>
+      <w:lvlJc w:val="left"/>
+      <w:pPr>
+        <w:tabs>
+          <w:tab w:val="num" w:pos="2880"/>
+        </w:tabs>
+        <w:ind w:left="2880" w:hanging="360"/>
+      </w:pPr>
+      <w:rPr>
+        <w:rFonts w:ascii="Wingdings" w:hAnsi="Wingdings" w:hint="default"/>
+        <w:sz w:val="20"/>
+      </w:rPr>
+    </w:lvl>
+    <w:lvl w:ilvl="4" w:tentative="1">
+      <w:start w:val="1"/>
+      <w:numFmt w:val="bullet"/>
+      <w:lvlText w:val=""/>
+      <w:lvlJc w:val="left"/>
+      <w:pPr>
+        <w:tabs>
+          <w:tab w:val="num" w:pos="3600"/>
+        </w:tabs>
+        <w:ind w:left="3600" w:hanging="360"/>
+      </w:pPr>
+      <w:rPr>
+        <w:rFonts w:ascii="Wingdings" w:hAnsi="Wingdings" w:hint="default"/>
+        <w:sz w:val="20"/>
+      </w:rPr>
+    </w:lvl>
+    <w:lvl w:ilvl="5" w:tentative="1">
+      <w:start w:val="1"/>
+      <w:numFmt w:val="bullet"/>
+      <w:lvlText w:val=""/>
+      <w:lvlJc w:val="left"/>
+      <w:pPr>
+        <w:tabs>
+          <w:tab w:val="num" w:pos="4320"/>
+        </w:tabs>
+        <w:ind w:left="4320" w:hanging="360"/>
+      </w:pPr>
+      <w:rPr>
+        <w:rFonts w:ascii="Wingdings" w:hAnsi="Wingdings" w:hint="default"/>
+        <w:sz w:val="20"/>
+      </w:rPr>
+    </w:lvl>
+    <w:lvl w:ilvl="6" w:tentative="1">
+      <w:start w:val="1"/>
+      <w:numFmt w:val="bullet"/>
+      <w:lvlText w:val=""/>
+      <w:lvlJc w:val="left"/>
+      <w:pPr>
+        <w:tabs>
+          <w:tab w:val="num" w:pos="5040"/>
+        </w:tabs>
+        <w:ind w:left="5040" w:hanging="360"/>
+      </w:pPr>
+      <w:rPr>
+        <w:rFonts w:ascii="Wingdings" w:hAnsi="Wingdings" w:hint="default"/>
+        <w:sz w:val="20"/>
+      </w:rPr>
+    </w:lvl>
+    <w:lvl w:ilvl="7" w:tentative="1">
+      <w:start w:val="1"/>
+      <w:numFmt w:val="bullet"/>
+      <w:lvlText w:val=""/>
+      <w:lvlJc w:val="left"/>
+      <w:pPr>
+        <w:tabs>
+          <w:tab w:val="num" w:pos="5760"/>
+        </w:tabs>
+        <w:ind w:left="5760" w:hanging="360"/>
+      </w:pPr>
+      <w:rPr>
+        <w:rFonts w:ascii="Wingdings" w:hAnsi="Wingdings" w:hint="default"/>
+        <w:sz w:val="20"/>
+      </w:rPr>
+    </w:lvl>
+    <w:lvl w:ilvl="8" w:tentative="1">
+      <w:start w:val="1"/>
+      <w:numFmt w:val="bullet"/>
+      <w:lvlText w:val=""/>
+      <w:lvlJc w:val="left"/>
+      <w:pPr>
+        <w:tabs>
+          <w:tab w:val="num" w:pos="6480"/>
+        </w:tabs>
+        <w:ind w:left="6480" w:hanging="360"/>
+      </w:pPr>
+      <w:rPr>
+        <w:rFonts w:ascii="Wingdings" w:hAnsi="Wingdings" w:hint="default"/>
+        <w:sz w:val="20"/>
+      </w:rPr>
+    </w:lvl>
+  </w:abstractNum>
+  <w:abstractNum w:abstractNumId="1" w15:restartNumberingAfterBreak="0">
+    <w:nsid w:val="1F861FA0"/>
+    <w:multiLevelType w:val="multilevel"/>
+    <w:tmpl w:val="CAB4F3BE"/>
+    <w:lvl w:ilvl="0">
+      <w:start w:val="1"/>
+      <w:numFmt w:val="bullet"/>
+      <w:lvlText w:val=""/>
+      <w:lvlJc w:val="left"/>
+      <w:pPr>
+        <w:tabs>
+          <w:tab w:val="num" w:pos="720"/>
+        </w:tabs>
+        <w:ind w:left="720" w:hanging="360"/>
+      </w:pPr>
+      <w:rPr>
+        <w:rFonts w:ascii="Symbol" w:hAnsi="Symbol" w:hint="default"/>
+        <w:sz w:val="20"/>
+      </w:rPr>
+    </w:lvl>
+    <w:lvl w:ilvl="1" w:tentative="1">
+      <w:start w:val="1"/>
+      <w:numFmt w:val="bullet"/>
+      <w:lvlText w:val="o"/>
+      <w:lvlJc w:val="left"/>
+      <w:pPr>
+        <w:tabs>
+          <w:tab w:val="num" w:pos="1440"/>
+        </w:tabs>
+        <w:ind w:left="1440" w:hanging="360"/>
+      </w:pPr>
+      <w:rPr>
+        <w:rFonts w:ascii="Courier New" w:hAnsi="Courier New" w:hint="default"/>
+        <w:sz w:val="20"/>
+      </w:rPr>
+    </w:lvl>
+    <w:lvl w:ilvl="2" w:tentative="1">
+      <w:start w:val="1"/>
+      <w:numFmt w:val="bullet"/>
+      <w:lvlText w:val=""/>
+      <w:lvlJc w:val="left"/>
+      <w:pPr>
+        <w:tabs>
+          <w:tab w:val="num" w:pos="2160"/>
+        </w:tabs>
+        <w:ind w:left="2160" w:hanging="360"/>
+      </w:pPr>
+      <w:rPr>
+        <w:rFonts w:ascii="Wingdings" w:hAnsi="Wingdings" w:hint="default"/>
+        <w:sz w:val="20"/>
+      </w:rPr>
+    </w:lvl>
+    <w:lvl w:ilvl="3" w:tentative="1">
+      <w:start w:val="1"/>
+      <w:numFmt w:val="bullet"/>
+      <w:lvlText w:val=""/>
+      <w:lvlJc w:val="left"/>
+      <w:pPr>
+        <w:tabs>
+          <w:tab w:val="num" w:pos="2880"/>
+        </w:tabs>
+        <w:ind w:left="2880" w:hanging="360"/>
+      </w:pPr>
+      <w:rPr>
+        <w:rFonts w:ascii="Wingdings" w:hAnsi="Wingdings" w:hint="default"/>
+        <w:sz w:val="20"/>
+      </w:rPr>
+    </w:lvl>
+    <w:lvl w:ilvl="4" w:tentative="1">
+      <w:start w:val="1"/>
+      <w:numFmt w:val="bullet"/>
+      <w:lvlText w:val=""/>
+      <w:lvlJc w:val="left"/>
+      <w:pPr>
+        <w:tabs>
+          <w:tab w:val="num" w:pos="3600"/>
+        </w:tabs>
+        <w:ind w:left="3600" w:hanging="360"/>
+      </w:pPr>
+      <w:rPr>
+        <w:rFonts w:ascii="Wingdings" w:hAnsi="Wingdings" w:hint="default"/>
+        <w:sz w:val="20"/>
+      </w:rPr>
+    </w:lvl>
+    <w:lvl w:ilvl="5" w:tentative="1">
+      <w:start w:val="1"/>
+      <w:numFmt w:val="bullet"/>
+      <w:lvlText w:val=""/>
+      <w:lvlJc w:val="left"/>
+      <w:pPr>
+        <w:tabs>
+          <w:tab w:val="num" w:pos="4320"/>
+        </w:tabs>
+        <w:ind w:left="4320" w:hanging="360"/>
+      </w:pPr>
+      <w:rPr>
+        <w:rFonts w:ascii="Wingdings" w:hAnsi="Wingdings" w:hint="default"/>
+        <w:sz w:val="20"/>
+      </w:rPr>
+    </w:lvl>
+    <w:lvl w:ilvl="6" w:tentative="1">
+      <w:start w:val="1"/>
+      <w:numFmt w:val="bullet"/>
+      <w:lvlText w:val=""/>
+      <w:lvlJc w:val="left"/>
+      <w:pPr>
+        <w:tabs>
+          <w:tab w:val="num" w:pos="5040"/>
+        </w:tabs>
+        <w:ind w:left="5040" w:hanging="360"/>
+      </w:pPr>
+      <w:rPr>
+        <w:rFonts w:ascii="Wingdings" w:hAnsi="Wingdings" w:hint="default"/>
+        <w:sz w:val="20"/>
+      </w:rPr>
+    </w:lvl>
+    <w:lvl w:ilvl="7" w:tentative="1">
+      <w:start w:val="1"/>
+      <w:numFmt w:val="bullet"/>
+      <w:lvlText w:val=""/>
+      <w:lvlJc w:val="left"/>
+      <w:pPr>
+        <w:tabs>
+          <w:tab w:val="num" w:pos="5760"/>
+        </w:tabs>
+        <w:ind w:left="5760" w:hanging="360"/>
+      </w:pPr>
+      <w:rPr>
+        <w:rFonts w:ascii="Wingdings" w:hAnsi="Wingdings" w:hint="default"/>
+        <w:sz w:val="20"/>
+      </w:rPr>
+    </w:lvl>
+    <w:lvl w:ilvl="8" w:tentative="1">
+      <w:start w:val="1"/>
+      <w:numFmt w:val="bullet"/>
+      <w:lvlText w:val=""/>
+      <w:lvlJc w:val="left"/>
+      <w:pPr>
+        <w:tabs>
+          <w:tab w:val="num" w:pos="6480"/>
+        </w:tabs>
+        <w:ind w:left="6480" w:hanging="360"/>
+      </w:pPr>
+      <w:rPr>
+        <w:rFonts w:ascii="Wingdings" w:hAnsi="Wingdings" w:hint="default"/>
+        <w:sz w:val="20"/>
+      </w:rPr>
+    </w:lvl>
+  </w:abstractNum>
+  <w:abstractNum w:abstractNumId="2" w15:restartNumberingAfterBreak="0">
+    <w:nsid w:val="2F0A591B"/>
+    <w:multiLevelType w:val="multilevel"/>
+    <w:tmpl w:val="48E03C0E"/>
+    <w:lvl w:ilvl="0">
+      <w:start w:val="1"/>
+      <w:numFmt w:val="bullet"/>
+      <w:lvlText w:val=""/>
+      <w:lvlJc w:val="left"/>
+      <w:pPr>
+        <w:tabs>
+          <w:tab w:val="num" w:pos="720"/>
+        </w:tabs>
+        <w:ind w:left="720" w:hanging="360"/>
+      </w:pPr>
+      <w:rPr>
+        <w:rFonts w:ascii="Symbol" w:hAnsi="Symbol" w:hint="default"/>
+        <w:sz w:val="20"/>
+      </w:rPr>
+    </w:lvl>
+    <w:lvl w:ilvl="1" w:tentative="1">
+      <w:start w:val="1"/>
+      <w:numFmt w:val="bullet"/>
+      <w:lvlText w:val="o"/>
+      <w:lvlJc w:val="left"/>
+      <w:pPr>
+        <w:tabs>
+          <w:tab w:val="num" w:pos="1440"/>
+        </w:tabs>
+        <w:ind w:left="1440" w:hanging="360"/>
+      </w:pPr>
+      <w:rPr>
+        <w:rFonts w:ascii="Courier New" w:hAnsi="Courier New" w:hint="default"/>
+        <w:sz w:val="20"/>
+      </w:rPr>
+    </w:lvl>
+    <w:lvl w:ilvl="2" w:tentative="1">
+      <w:start w:val="1"/>
+      <w:numFmt w:val="bullet"/>
+      <w:lvlText w:val=""/>
+      <w:lvlJc w:val="left"/>
+      <w:pPr>
+        <w:tabs>
+          <w:tab w:val="num" w:pos="2160"/>
+        </w:tabs>
+        <w:ind w:left="2160" w:hanging="360"/>
+      </w:pPr>
+      <w:rPr>
+        <w:rFonts w:ascii="Wingdings" w:hAnsi="Wingdings" w:hint="default"/>
+        <w:sz w:val="20"/>
+      </w:rPr>
+    </w:lvl>
+    <w:lvl w:ilvl="3" w:tentative="1">
+      <w:start w:val="1"/>
+      <w:numFmt w:val="bullet"/>
+      <w:lvlText w:val=""/>
+      <w:lvlJc w:val="left"/>
+      <w:pPr>
+        <w:tabs>
+          <w:tab w:val="num" w:pos="2880"/>
+        </w:tabs>
+        <w:ind w:left="2880" w:hanging="360"/>
+      </w:pPr>
+      <w:rPr>
+        <w:rFonts w:ascii="Wingdings" w:hAnsi="Wingdings" w:hint="default"/>
+        <w:sz w:val="20"/>
+      </w:rPr>
+    </w:lvl>
+    <w:lvl w:ilvl="4" w:tentative="1">
+      <w:start w:val="1"/>
+      <w:numFmt w:val="bullet"/>
+      <w:lvlText w:val=""/>
+      <w:lvlJc w:val="left"/>
+      <w:pPr>
+        <w:tabs>
+          <w:tab w:val="num" w:pos="3600"/>
+        </w:tabs>
+        <w:ind w:left="3600" w:hanging="360"/>
+      </w:pPr>
+      <w:rPr>
+        <w:rFonts w:ascii="Wingdings" w:hAnsi="Wingdings" w:hint="default"/>
+        <w:sz w:val="20"/>
+      </w:rPr>
+    </w:lvl>
+    <w:lvl w:ilvl="5" w:tentative="1">
+      <w:start w:val="1"/>
+      <w:numFmt w:val="bullet"/>
+      <w:lvlText w:val=""/>
+      <w:lvlJc w:val="left"/>
+      <w:pPr>
+        <w:tabs>
+          <w:tab w:val="num" w:pos="4320"/>
+        </w:tabs>
+        <w:ind w:left="4320" w:hanging="360"/>
+      </w:pPr>
+      <w:rPr>
+        <w:rFonts w:ascii="Wingdings" w:hAnsi="Wingdings" w:hint="default"/>
+        <w:sz w:val="20"/>
+      </w:rPr>
+    </w:lvl>
+    <w:lvl w:ilvl="6" w:tentative="1">
+      <w:start w:val="1"/>
+      <w:numFmt w:val="bullet"/>
+      <w:lvlText w:val=""/>
+      <w:lvlJc w:val="left"/>
+      <w:pPr>
+        <w:tabs>
+          <w:tab w:val="num" w:pos="5040"/>
+        </w:tabs>
+        <w:ind w:left="5040" w:hanging="360"/>
+      </w:pPr>
+      <w:rPr>
+        <w:rFonts w:ascii="Wingdings" w:hAnsi="Wingdings" w:hint="default"/>
+        <w:sz w:val="20"/>
+      </w:rPr>
+    </w:lvl>
+    <w:lvl w:ilvl="7" w:tentative="1">
+      <w:start w:val="1"/>
+      <w:numFmt w:val="bullet"/>
+      <w:lvlText w:val=""/>
+      <w:lvlJc w:val="left"/>
+      <w:pPr>
+        <w:tabs>
+          <w:tab w:val="num" w:pos="5760"/>
+        </w:tabs>
+        <w:ind w:left="5760" w:hanging="360"/>
+      </w:pPr>
+      <w:rPr>
+        <w:rFonts w:ascii="Wingdings" w:hAnsi="Wingdings" w:hint="default"/>
+        <w:sz w:val="20"/>
+      </w:rPr>
+    </w:lvl>
+    <w:lvl w:ilvl="8" w:tentative="1">
+      <w:start w:val="1"/>
+      <w:numFmt w:val="bullet"/>
+      <w:lvlText w:val=""/>
+      <w:lvlJc w:val="left"/>
+      <w:pPr>
+        <w:tabs>
+          <w:tab w:val="num" w:pos="6480"/>
+        </w:tabs>
+        <w:ind w:left="6480" w:hanging="360"/>
+      </w:pPr>
+      <w:rPr>
+        <w:rFonts w:ascii="Wingdings" w:hAnsi="Wingdings" w:hint="default"/>
+        <w:sz w:val="20"/>
+      </w:rPr>
+    </w:lvl>
+  </w:abstractNum>
+  <w:abstractNum w:abstractNumId="3" w15:restartNumberingAfterBreak="0">
+    <w:nsid w:val="5D40375C"/>
+    <w:multiLevelType w:val="multilevel"/>
+    <w:tmpl w:val="1F94EAD6"/>
+    <w:lvl w:ilvl="0">
+      <w:start w:val="1"/>
+      <w:numFmt w:val="bullet"/>
+      <w:lvlText w:val=""/>
+      <w:lvlJc w:val="left"/>
+      <w:pPr>
+        <w:tabs>
+          <w:tab w:val="num" w:pos="720"/>
+        </w:tabs>
+        <w:ind w:left="720" w:hanging="360"/>
+      </w:pPr>
+      <w:rPr>
+        <w:rFonts w:ascii="Symbol" w:hAnsi="Symbol" w:hint="default"/>
+        <w:sz w:val="20"/>
+      </w:rPr>
+    </w:lvl>
+    <w:lvl w:ilvl="1" w:tentative="1">
+      <w:start w:val="1"/>
+      <w:numFmt w:val="bullet"/>
+      <w:lvlText w:val="o"/>
+      <w:lvlJc w:val="left"/>
+      <w:pPr>
+        <w:tabs>
+          <w:tab w:val="num" w:pos="1440"/>
+        </w:tabs>
+        <w:ind w:left="1440" w:hanging="360"/>
+      </w:pPr>
+      <w:rPr>
+        <w:rFonts w:ascii="Courier New" w:hAnsi="Courier New" w:hint="default"/>
+        <w:sz w:val="20"/>
+      </w:rPr>
+    </w:lvl>
+    <w:lvl w:ilvl="2" w:tentative="1">
+      <w:start w:val="1"/>
+      <w:numFmt w:val="bullet"/>
+      <w:lvlText w:val=""/>
+      <w:lvlJc w:val="left"/>
+      <w:pPr>
+        <w:tabs>
+          <w:tab w:val="num" w:pos="2160"/>
+        </w:tabs>
+        <w:ind w:left="2160" w:hanging="360"/>
+      </w:pPr>
+      <w:rPr>
+        <w:rFonts w:ascii="Wingdings" w:hAnsi="Wingdings" w:hint="default"/>
+        <w:sz w:val="20"/>
+      </w:rPr>
+    </w:lvl>
+    <w:lvl w:ilvl="3" w:tentative="1">
+      <w:start w:val="1"/>
+      <w:numFmt w:val="bullet"/>
+      <w:lvlText w:val=""/>
+      <w:lvlJc w:val="left"/>
+      <w:pPr>
+        <w:tabs>
+          <w:tab w:val="num" w:pos="2880"/>
+        </w:tabs>
+        <w:ind w:left="2880" w:hanging="360"/>
+      </w:pPr>
+      <w:rPr>
+        <w:rFonts w:ascii="Wingdings" w:hAnsi="Wingdings" w:hint="default"/>
+        <w:sz w:val="20"/>
+      </w:rPr>
+    </w:lvl>
+    <w:lvl w:ilvl="4" w:tentative="1">
+      <w:start w:val="1"/>
+      <w:numFmt w:val="bullet"/>
+      <w:lvlText w:val=""/>
+      <w:lvlJc w:val="left"/>
+      <w:pPr>
+        <w:tabs>
+          <w:tab w:val="num" w:pos="3600"/>
+        </w:tabs>
+        <w:ind w:left="3600" w:hanging="360"/>
+      </w:pPr>
+      <w:rPr>
+        <w:rFonts w:ascii="Wingdings" w:hAnsi="Wingdings" w:hint="default"/>
+        <w:sz w:val="20"/>
+      </w:rPr>
+    </w:lvl>
+    <w:lvl w:ilvl="5" w:tentative="1">
+      <w:start w:val="1"/>
+      <w:numFmt w:val="bullet"/>
+      <w:lvlText w:val=""/>
+      <w:lvlJc w:val="left"/>
+      <w:pPr>
+        <w:tabs>
+          <w:tab w:val="num" w:pos="4320"/>
+        </w:tabs>
+        <w:ind w:left="4320" w:hanging="360"/>
+      </w:pPr>
+      <w:rPr>
+        <w:rFonts w:ascii="Wingdings" w:hAnsi="Wingdings" w:hint="default"/>
+        <w:sz w:val="20"/>
+      </w:rPr>
+    </w:lvl>
+    <w:lvl w:ilvl="6" w:tentative="1">
+      <w:start w:val="1"/>
+      <w:numFmt w:val="bullet"/>
+      <w:lvlText w:val=""/>
+      <w:lvlJc w:val="left"/>
+      <w:pPr>
+        <w:tabs>
+          <w:tab w:val="num" w:pos="5040"/>
+        </w:tabs>
+        <w:ind w:left="5040" w:hanging="360"/>
+      </w:pPr>
+      <w:rPr>
+        <w:rFonts w:ascii="Wingdings" w:hAnsi="Wingdings" w:hint="default"/>
+        <w:sz w:val="20"/>
+      </w:rPr>
+    </w:lvl>
+    <w:lvl w:ilvl="7" w:tentative="1">
+      <w:start w:val="1"/>
+      <w:numFmt w:val="bullet"/>
+      <w:lvlText w:val=""/>
+      <w:lvlJc w:val="left"/>
+      <w:pPr>
+        <w:tabs>
+          <w:tab w:val="num" w:pos="5760"/>
+        </w:tabs>
+        <w:ind w:left="5760" w:hanging="360"/>
+      </w:pPr>
+      <w:rPr>
+        <w:rFonts w:ascii="Wingdings" w:hAnsi="Wingdings" w:hint="default"/>
+        <w:sz w:val="20"/>
+      </w:rPr>
+    </w:lvl>
+    <w:lvl w:ilvl="8" w:tentative="1">
+      <w:start w:val="1"/>
+      <w:numFmt w:val="bullet"/>
+      <w:lvlText w:val=""/>
+      <w:lvlJc w:val="left"/>
+      <w:pPr>
+        <w:tabs>
+          <w:tab w:val="num" w:pos="6480"/>
+        </w:tabs>
+        <w:ind w:left="6480" w:hanging="360"/>
+      </w:pPr>
+      <w:rPr>
+        <w:rFonts w:ascii="Wingdings" w:hAnsi="Wingdings" w:hint="default"/>
+        <w:sz w:val="20"/>
+      </w:rPr>
+    </w:lvl>
+  </w:abstractNum>
+  <w:abstractNum w:abstractNumId="4" w15:restartNumberingAfterBreak="0">
+    <w:nsid w:val="6764276E"/>
+    <w:multiLevelType w:val="multilevel"/>
+    <w:tmpl w:val="A23443F6"/>
+    <w:lvl w:ilvl="0">
+      <w:start w:val="1"/>
+      <w:numFmt w:val="bullet"/>
+      <w:lvlText w:val=""/>
+      <w:lvlJc w:val="left"/>
+      <w:pPr>
+        <w:tabs>
+          <w:tab w:val="num" w:pos="720"/>
+        </w:tabs>
+        <w:ind w:left="720" w:hanging="360"/>
+      </w:pPr>
+      <w:rPr>
+        <w:rFonts w:ascii="Symbol" w:hAnsi="Symbol" w:hint="default"/>
+        <w:sz w:val="20"/>
+      </w:rPr>
+    </w:lvl>
+    <w:lvl w:ilvl="1" w:tentative="1">
+      <w:start w:val="1"/>
+      <w:numFmt w:val="bullet"/>
+      <w:lvlText w:val="o"/>
+      <w:lvlJc w:val="left"/>
+      <w:pPr>
+        <w:tabs>
+          <w:tab w:val="num" w:pos="1440"/>
+        </w:tabs>
+        <w:ind w:left="1440" w:hanging="360"/>
+      </w:pPr>
+      <w:rPr>
+        <w:rFonts w:ascii="Courier New" w:hAnsi="Courier New" w:hint="default"/>
+        <w:sz w:val="20"/>
+      </w:rPr>
+    </w:lvl>
+    <w:lvl w:ilvl="2" w:tentative="1">
+      <w:start w:val="1"/>
+      <w:numFmt w:val="bullet"/>
+      <w:lvlText w:val=""/>
+      <w:lvlJc w:val="left"/>
+      <w:pPr>
+        <w:tabs>
+          <w:tab w:val="num" w:pos="2160"/>
+        </w:tabs>
+        <w:ind w:left="2160" w:hanging="360"/>
+      </w:pPr>
+      <w:rPr>
+        <w:rFonts w:ascii="Wingdings" w:hAnsi="Wingdings" w:hint="default"/>
+        <w:sz w:val="20"/>
+      </w:rPr>
+    </w:lvl>
+    <w:lvl w:ilvl="3" w:tentative="1">
+      <w:start w:val="1"/>
+      <w:numFmt w:val="bullet"/>
+      <w:lvlText w:val=""/>
+      <w:lvlJc w:val="left"/>
+      <w:pPr>
+        <w:tabs>
+          <w:tab w:val="num" w:pos="2880"/>
+        </w:tabs>
+        <w:ind w:left="2880" w:hanging="360"/>
+      </w:pPr>
+      <w:rPr>
+        <w:rFonts w:ascii="Wingdings" w:hAnsi="Wingdings" w:hint="default"/>
+        <w:sz w:val="20"/>
+      </w:rPr>
+    </w:lvl>
+    <w:lvl w:ilvl="4" w:tentative="1">
+      <w:start w:val="1"/>
+      <w:numFmt w:val="bullet"/>
+      <w:lvlText w:val=""/>
+      <w:lvlJc w:val="left"/>
+      <w:pPr>
+        <w:tabs>
+          <w:tab w:val="num" w:pos="3600"/>
+        </w:tabs>
+        <w:ind w:left="3600" w:hanging="360"/>
+      </w:pPr>
+      <w:rPr>
+        <w:rFonts w:ascii="Wingdings" w:hAnsi="Wingdings" w:hint="default"/>
+        <w:sz w:val="20"/>
+      </w:rPr>
+    </w:lvl>
+    <w:lvl w:ilvl="5" w:tentative="1">
+      <w:start w:val="1"/>
+      <w:numFmt w:val="bullet"/>
+      <w:lvlText w:val=""/>
+      <w:lvlJc w:val="left"/>
+      <w:pPr>
+        <w:tabs>
+          <w:tab w:val="num" w:pos="4320"/>
+        </w:tabs>
+        <w:ind w:left="4320" w:hanging="360"/>
+      </w:pPr>
+      <w:rPr>
+        <w:rFonts w:ascii="Wingdings" w:hAnsi="Wingdings" w:hint="default"/>
+        <w:sz w:val="20"/>
+      </w:rPr>
+    </w:lvl>
+    <w:lvl w:ilvl="6" w:tentative="1">
+      <w:start w:val="1"/>
+      <w:numFmt w:val="bullet"/>
+      <w:lvlText w:val=""/>
+      <w:lvlJc w:val="left"/>
+      <w:pPr>
+        <w:tabs>
+          <w:tab w:val="num" w:pos="5040"/>
+        </w:tabs>
+        <w:ind w:left="5040" w:hanging="360"/>
+      </w:pPr>
+      <w:rPr>
+        <w:rFonts w:ascii="Wingdings" w:hAnsi="Wingdings" w:hint="default"/>
+        <w:sz w:val="20"/>
+      </w:rPr>
+    </w:lvl>
+    <w:lvl w:ilvl="7" w:tentative="1">
+      <w:start w:val="1"/>
+      <w:numFmt w:val="bullet"/>
+      <w:lvlText w:val=""/>
+      <w:lvlJc w:val="left"/>
+      <w:pPr>
+        <w:tabs>
+          <w:tab w:val="num" w:pos="5760"/>
+        </w:tabs>
+        <w:ind w:left="5760" w:hanging="360"/>
+      </w:pPr>
+      <w:rPr>
+        <w:rFonts w:ascii="Wingdings" w:hAnsi="Wingdings" w:hint="default"/>
+        <w:sz w:val="20"/>
+      </w:rPr>
+    </w:lvl>
+    <w:lvl w:ilvl="8" w:tentative="1">
+      <w:start w:val="1"/>
+      <w:numFmt w:val="bullet"/>
+      <w:lvlText w:val=""/>
+      <w:lvlJc w:val="left"/>
+      <w:pPr>
+        <w:tabs>
+          <w:tab w:val="num" w:pos="6480"/>
+        </w:tabs>
+        <w:ind w:left="6480" w:hanging="360"/>
+      </w:pPr>
+      <w:rPr>
+        <w:rFonts w:ascii="Wingdings" w:hAnsi="Wingdings" w:hint="default"/>
+        <w:sz w:val="20"/>
+      </w:rPr>
+    </w:lvl>
+  </w:abstractNum>
+  <w:abstractNum w:abstractNumId="5" w15:restartNumberingAfterBreak="0">
+    <w:nsid w:val="74343712"/>
+    <w:multiLevelType w:val="multilevel"/>
+    <w:tmpl w:val="5DD0860C"/>
+    <w:lvl w:ilvl="0">
+      <w:start w:val="1"/>
+      <w:numFmt w:val="bullet"/>
+      <w:lvlText w:val=""/>
+      <w:lvlJc w:val="left"/>
+      <w:pPr>
+        <w:tabs>
+          <w:tab w:val="num" w:pos="720"/>
+        </w:tabs>
+        <w:ind w:left="720" w:hanging="360"/>
+      </w:pPr>
+      <w:rPr>
+        <w:rFonts w:ascii="Symbol" w:hAnsi="Symbol" w:hint="default"/>
+        <w:sz w:val="20"/>
+      </w:rPr>
+    </w:lvl>
+    <w:lvl w:ilvl="1" w:tentative="1">
+      <w:start w:val="1"/>
+      <w:numFmt w:val="bullet"/>
+      <w:lvlText w:val="o"/>
+      <w:lvlJc w:val="left"/>
+      <w:pPr>
+        <w:tabs>
+          <w:tab w:val="num" w:pos="1440"/>
+        </w:tabs>
+        <w:ind w:left="1440" w:hanging="360"/>
+      </w:pPr>
+      <w:rPr>
+        <w:rFonts w:ascii="Courier New" w:hAnsi="Courier New" w:hint="default"/>
+        <w:sz w:val="20"/>
+      </w:rPr>
+    </w:lvl>
+    <w:lvl w:ilvl="2" w:tentative="1">
+      <w:start w:val="1"/>
+      <w:numFmt w:val="bullet"/>
+      <w:lvlText w:val=""/>
+      <w:lvlJc w:val="left"/>
+      <w:pPr>
+        <w:tabs>
+          <w:tab w:val="num" w:pos="2160"/>
+        </w:tabs>
+        <w:ind w:left="2160" w:hanging="360"/>
+      </w:pPr>
+      <w:rPr>
+        <w:rFonts w:ascii="Wingdings" w:hAnsi="Wingdings" w:hint="default"/>
+        <w:sz w:val="20"/>
+      </w:rPr>
+    </w:lvl>
+    <w:lvl w:ilvl="3" w:tentative="1">
+      <w:start w:val="1"/>
+      <w:numFmt w:val="bullet"/>
+      <w:lvlText w:val=""/>
+      <w:lvlJc w:val="left"/>
+      <w:pPr>
+        <w:tabs>
+          <w:tab w:val="num" w:pos="2880"/>
+        </w:tabs>
+        <w:ind w:left="2880" w:hanging="360"/>
+      </w:pPr>
+      <w:rPr>
+        <w:rFonts w:ascii="Wingdings" w:hAnsi="Wingdings" w:hint="default"/>
+        <w:sz w:val="20"/>
+      </w:rPr>
+    </w:lvl>
+    <w:lvl w:ilvl="4" w:tentative="1">
+      <w:start w:val="1"/>
+      <w:numFmt w:val="bullet"/>
+      <w:lvlText w:val=""/>
+      <w:lvlJc w:val="left"/>
+      <w:pPr>
+        <w:tabs>
+          <w:tab w:val="num" w:pos="3600"/>
+        </w:tabs>
+        <w:ind w:left="3600" w:hanging="360"/>
+      </w:pPr>
+      <w:rPr>
+        <w:rFonts w:ascii="Wingdings" w:hAnsi="Wingdings" w:hint="default"/>
+        <w:sz w:val="20"/>
+      </w:rPr>
+    </w:lvl>
+    <w:lvl w:ilvl="5" w:tentative="1">
+      <w:start w:val="1"/>
+      <w:numFmt w:val="bullet"/>
+      <w:lvlText w:val=""/>
+      <w:lvlJc w:val="left"/>
+      <w:pPr>
+        <w:tabs>
+          <w:tab w:val="num" w:pos="4320"/>
+        </w:tabs>
+        <w:ind w:left="4320" w:hanging="360"/>
+      </w:pPr>
+      <w:rPr>
+        <w:rFonts w:ascii="Wingdings" w:hAnsi="Wingdings" w:hint="default"/>
+        <w:sz w:val="20"/>
+      </w:rPr>
+    </w:lvl>
+    <w:lvl w:ilvl="6" w:tentative="1">
+      <w:start w:val="1"/>
+      <w:numFmt w:val="bullet"/>
+      <w:lvlText w:val=""/>
+      <w:lvlJc w:val="left"/>
+      <w:pPr>
+        <w:tabs>
+          <w:tab w:val="num" w:pos="5040"/>
+        </w:tabs>
+        <w:ind w:left="5040" w:hanging="360"/>
+      </w:pPr>
+      <w:rPr>
+        <w:rFonts w:ascii="Wingdings" w:hAnsi="Wingdings" w:hint="default"/>
+        <w:sz w:val="20"/>
+      </w:rPr>
+    </w:lvl>
+    <w:lvl w:ilvl="7" w:tentative="1">
+      <w:start w:val="1"/>
+      <w:numFmt w:val="bullet"/>
+      <w:lvlText w:val=""/>
+      <w:lvlJc w:val="left"/>
+      <w:pPr>
+        <w:tabs>
+          <w:tab w:val="num" w:pos="5760"/>
+        </w:tabs>
+        <w:ind w:left="5760" w:hanging="360"/>
+      </w:pPr>
+      <w:rPr>
+        <w:rFonts w:ascii="Wingdings" w:hAnsi="Wingdings" w:hint="default"/>
+        <w:sz w:val="20"/>
+      </w:rPr>
+    </w:lvl>
+    <w:lvl w:ilvl="8" w:tentative="1">
+      <w:start w:val="1"/>
+      <w:numFmt w:val="bullet"/>
+      <w:lvlText w:val=""/>
+      <w:lvlJc w:val="left"/>
+      <w:pPr>
+        <w:tabs>
+          <w:tab w:val="num" w:pos="6480"/>
+        </w:tabs>
+        <w:ind w:left="6480" w:hanging="360"/>
+      </w:pPr>
+      <w:rPr>
+        <w:rFonts w:ascii="Wingdings" w:hAnsi="Wingdings" w:hint="default"/>
+        <w:sz w:val="20"/>
+      </w:rPr>
+    </w:lvl>
+  </w:abstractNum>
+  <w:num w:numId="1" w16cid:durableId="1831213274">
+    <w:abstractNumId w:val="5"/>
+  </w:num>
+  <w:num w:numId="2" w16cid:durableId="1444376158">
+    <w:abstractNumId w:val="4"/>
+  </w:num>
+  <w:num w:numId="3" w16cid:durableId="711198923">
+    <w:abstractNumId w:val="2"/>
+  </w:num>
+  <w:num w:numId="4" w16cid:durableId="1261526093">
+    <w:abstractNumId w:val="3"/>
+  </w:num>
+  <w:num w:numId="5" w16cid:durableId="747120687">
+    <w:abstractNumId w:val="0"/>
+  </w:num>
+  <w:num w:numId="6" w16cid:durableId="1120804794">
+    <w:abstractNumId w:val="1"/>
+  </w:num>
+</w:numbering>
 </file>
 
 <file path=word/styles.xml><?xml version="1.0" encoding="utf-8"?>

</xml_diff>